<commit_message>
edited OURTEAM.docx + overall look and feel of budgetbuddy.docx
</commit_message>
<xml_diff>
--- a/OURTEAM.docx
+++ b/OURTEAM.docx
@@ -76,7 +76,7 @@
     </w:p>
     <w:p>
       <w:pPr>
-        <w:pStyle w:val="Paragraphedeliste"/>
+        <w:pStyle w:val="ListParagraph"/>
         <w:numPr>
           <w:ilvl w:val="0"/>
           <w:numId w:val="3"/>
@@ -100,7 +100,7 @@
     </w:p>
     <w:p>
       <w:pPr>
-        <w:pStyle w:val="Paragraphedeliste"/>
+        <w:pStyle w:val="ListParagraph"/>
         <w:numPr>
           <w:ilvl w:val="0"/>
           <w:numId w:val="3"/>
@@ -124,7 +124,7 @@
     </w:p>
     <w:p>
       <w:pPr>
-        <w:pStyle w:val="Paragraphedeliste"/>
+        <w:pStyle w:val="ListParagraph"/>
         <w:numPr>
           <w:ilvl w:val="0"/>
           <w:numId w:val="3"/>
@@ -143,12 +143,32 @@
           <w:szCs w:val="24"/>
           <w:lang w:val="en-GB"/>
         </w:rPr>
-        <w:t>Hassan Ruqyyah, 300383524</w:t>
+        <w:t xml:space="preserve">Hassan </w:t>
+      </w:r>
+      <w:proofErr w:type="spellStart"/>
+      <w:r>
+        <w:rPr>
+          <w:rFonts w:asciiTheme="majorBidi" w:hAnsiTheme="majorBidi" w:cstheme="majorBidi"/>
+          <w:sz w:val="24"/>
+          <w:szCs w:val="24"/>
+          <w:lang w:val="en-GB"/>
+        </w:rPr>
+        <w:t>Ruqyyah</w:t>
+      </w:r>
+      <w:proofErr w:type="spellEnd"/>
+      <w:r>
+        <w:rPr>
+          <w:rFonts w:asciiTheme="majorBidi" w:hAnsiTheme="majorBidi" w:cstheme="majorBidi"/>
+          <w:sz w:val="24"/>
+          <w:szCs w:val="24"/>
+          <w:lang w:val="en-GB"/>
+        </w:rPr>
+        <w:t>, 300383524</w:t>
       </w:r>
     </w:p>
     <w:p>
       <w:pPr>
-        <w:pStyle w:val="Paragraphedeliste"/>
+        <w:pStyle w:val="ListParagraph"/>
         <w:numPr>
           <w:ilvl w:val="0"/>
           <w:numId w:val="3"/>
@@ -172,7 +192,7 @@
     </w:p>
     <w:p>
       <w:pPr>
-        <w:pStyle w:val="Paragraphedeliste"/>
+        <w:pStyle w:val="ListParagraph"/>
         <w:numPr>
           <w:ilvl w:val="0"/>
           <w:numId w:val="3"/>
@@ -214,6 +234,7 @@
         </w:rPr>
         <w:t xml:space="preserve">Product name: </w:t>
       </w:r>
+      <w:proofErr w:type="spellStart"/>
       <w:r>
         <w:rPr>
           <w:rFonts w:asciiTheme="majorBidi" w:hAnsiTheme="majorBidi" w:cstheme="majorBidi"/>
@@ -223,10 +244,11 @@
         </w:rPr>
         <w:t>BudgetBuddy</w:t>
       </w:r>
+      <w:proofErr w:type="spellEnd"/>
     </w:p>
     <w:p>
       <w:pPr>
-        <w:pStyle w:val="Corpsdetexte"/>
+        <w:pStyle w:val="BodyText"/>
         <w:spacing w:after="28" w:line="240" w:lineRule="auto"/>
         <w:rPr>
           <w:sz w:val="22"/>
@@ -255,7 +277,7 @@
     </w:p>
     <w:p>
       <w:pPr>
-        <w:pStyle w:val="Corpsdetexte"/>
+        <w:pStyle w:val="BodyText"/>
         <w:spacing w:after="28" w:line="240" w:lineRule="auto"/>
         <w:rPr>
           <w:rFonts w:asciiTheme="majorBidi" w:hAnsiTheme="majorBidi" w:cstheme="majorBidi"/>
@@ -278,15 +300,7 @@
           <w:sz w:val="28"/>
           <w:szCs w:val="28"/>
         </w:rPr>
-        <w:t>f</w:t>
-      </w:r>
-      <w:r>
-        <w:rPr>
-          <w:rFonts w:asciiTheme="majorBidi" w:hAnsiTheme="majorBidi" w:cstheme="majorBidi"/>
-          <w:sz w:val="28"/>
-          <w:szCs w:val="28"/>
-        </w:rPr>
-        <w:t>inancial Tracker App</w:t>
+        <w:t>financial Tracker App</w:t>
       </w:r>
       <w:r>
         <w:rPr>
@@ -302,15 +316,7 @@
           <w:sz w:val="28"/>
           <w:szCs w:val="28"/>
         </w:rPr>
-        <w:t xml:space="preserve"> for budgeting for university s</w:t>
-      </w:r>
-      <w:r>
-        <w:rPr>
-          <w:rFonts w:asciiTheme="majorBidi" w:hAnsiTheme="majorBidi" w:cstheme="majorBidi"/>
-          <w:sz w:val="28"/>
-          <w:szCs w:val="28"/>
-        </w:rPr>
-        <w:t>tudents.</w:t>
+        <w:t xml:space="preserve"> for budgeting for university students.</w:t>
       </w:r>
       <w:r>
         <w:rPr>
@@ -334,28 +340,12 @@
           <w:sz w:val="28"/>
           <w:szCs w:val="28"/>
         </w:rPr>
-        <w:t xml:space="preserve">The app/website can </w:t>
-      </w:r>
-      <w:r>
-        <w:rPr>
-          <w:rFonts w:asciiTheme="majorBidi" w:hAnsiTheme="majorBidi" w:cstheme="majorBidi"/>
-          <w:sz w:val="28"/>
-          <w:szCs w:val="28"/>
-        </w:rPr>
-        <w:t xml:space="preserve">pull data from </w:t>
-      </w:r>
-      <w:r>
-        <w:rPr>
-          <w:rFonts w:asciiTheme="majorBidi" w:hAnsiTheme="majorBidi" w:cstheme="majorBidi"/>
-          <w:sz w:val="28"/>
-          <w:szCs w:val="28"/>
-        </w:rPr>
-        <w:t>banks, but only with an authorization.</w:t>
+        <w:t>It creates a digital wallet accessible for certain users to make authorized purchases using money pooled together by the users into the wallet.</w:t>
       </w:r>
     </w:p>
     <w:p>
       <w:pPr>
-        <w:pStyle w:val="Corpsdetexte"/>
+        <w:pStyle w:val="BodyText"/>
         <w:spacing w:after="28" w:line="240" w:lineRule="auto"/>
         <w:ind w:left="1800"/>
         <w:rPr>
@@ -374,6 +364,300 @@
           <w:lang w:val="en-GB"/>
         </w:rPr>
       </w:pPr>
+      <w:r>
+        <w:rPr>
+          <w:rFonts w:asciiTheme="majorBidi" w:hAnsiTheme="majorBidi" w:cstheme="majorBidi"/>
+          <w:sz w:val="28"/>
+          <w:szCs w:val="28"/>
+        </w:rPr>
+        <w:t>The app/</w:t>
+      </w:r>
+      <w:proofErr w:type="spellStart"/>
+      <w:r>
+        <w:rPr>
+          <w:rFonts w:asciiTheme="majorBidi" w:hAnsiTheme="majorBidi" w:cstheme="majorBidi"/>
+          <w:sz w:val="28"/>
+          <w:szCs w:val="28"/>
+        </w:rPr>
+        <w:t>website</w:t>
+      </w:r>
+      <w:proofErr w:type="spellEnd"/>
+      <w:r>
+        <w:rPr>
+          <w:rFonts w:asciiTheme="majorBidi" w:hAnsiTheme="majorBidi" w:cstheme="majorBidi"/>
+          <w:sz w:val="28"/>
+          <w:szCs w:val="28"/>
+        </w:rPr>
+        <w:t xml:space="preserve"> can pull data </w:t>
+      </w:r>
+      <w:proofErr w:type="spellStart"/>
+      <w:r>
+        <w:rPr>
+          <w:rFonts w:asciiTheme="majorBidi" w:hAnsiTheme="majorBidi" w:cstheme="majorBidi"/>
+          <w:sz w:val="28"/>
+          <w:szCs w:val="28"/>
+        </w:rPr>
+        <w:t>from</w:t>
+      </w:r>
+      <w:proofErr w:type="spellEnd"/>
+      <w:r>
+        <w:rPr>
+          <w:rFonts w:asciiTheme="majorBidi" w:hAnsiTheme="majorBidi" w:cstheme="majorBidi"/>
+          <w:sz w:val="28"/>
+          <w:szCs w:val="28"/>
+        </w:rPr>
+        <w:t xml:space="preserve"> </w:t>
+      </w:r>
+      <w:proofErr w:type="spellStart"/>
+      <w:r>
+        <w:rPr>
+          <w:rFonts w:asciiTheme="majorBidi" w:hAnsiTheme="majorBidi" w:cstheme="majorBidi"/>
+          <w:sz w:val="28"/>
+          <w:szCs w:val="28"/>
+        </w:rPr>
+        <w:t>banks</w:t>
+      </w:r>
+      <w:proofErr w:type="spellEnd"/>
+      <w:r>
+        <w:rPr>
+          <w:rFonts w:asciiTheme="majorBidi" w:hAnsiTheme="majorBidi" w:cstheme="majorBidi"/>
+          <w:sz w:val="28"/>
+          <w:szCs w:val="28"/>
+        </w:rPr>
+        <w:t xml:space="preserve"> to </w:t>
+      </w:r>
+      <w:proofErr w:type="spellStart"/>
+      <w:r>
+        <w:rPr>
+          <w:rFonts w:asciiTheme="majorBidi" w:hAnsiTheme="majorBidi" w:cstheme="majorBidi"/>
+          <w:sz w:val="28"/>
+          <w:szCs w:val="28"/>
+        </w:rPr>
+        <w:t>auto-categorize</w:t>
+      </w:r>
+      <w:proofErr w:type="spellEnd"/>
+      <w:r>
+        <w:rPr>
+          <w:rFonts w:asciiTheme="majorBidi" w:hAnsiTheme="majorBidi" w:cstheme="majorBidi"/>
+          <w:sz w:val="28"/>
+          <w:szCs w:val="28"/>
+        </w:rPr>
+        <w:t xml:space="preserve"> </w:t>
+      </w:r>
+      <w:proofErr w:type="spellStart"/>
+      <w:r>
+        <w:rPr>
+          <w:rFonts w:asciiTheme="majorBidi" w:hAnsiTheme="majorBidi" w:cstheme="majorBidi"/>
+          <w:sz w:val="28"/>
+          <w:szCs w:val="28"/>
+        </w:rPr>
+        <w:t>purchases</w:t>
+      </w:r>
+      <w:proofErr w:type="spellEnd"/>
+      <w:r>
+        <w:rPr>
+          <w:rFonts w:asciiTheme="majorBidi" w:hAnsiTheme="majorBidi" w:cstheme="majorBidi"/>
+          <w:sz w:val="28"/>
+          <w:szCs w:val="28"/>
+        </w:rPr>
+        <w:t>,</w:t>
+      </w:r>
+      <w:r>
+        <w:rPr>
+          <w:rFonts w:asciiTheme="majorBidi" w:hAnsiTheme="majorBidi" w:cstheme="majorBidi"/>
+          <w:sz w:val="28"/>
+          <w:szCs w:val="28"/>
+        </w:rPr>
+        <w:t xml:space="preserve"> </w:t>
+      </w:r>
+      <w:proofErr w:type="spellStart"/>
+      <w:r>
+        <w:rPr>
+          <w:rFonts w:asciiTheme="majorBidi" w:hAnsiTheme="majorBidi" w:cstheme="majorBidi"/>
+          <w:sz w:val="28"/>
+          <w:szCs w:val="28"/>
+        </w:rPr>
+        <w:t>track</w:t>
+      </w:r>
+      <w:proofErr w:type="spellEnd"/>
+      <w:r>
+        <w:rPr>
+          <w:rFonts w:asciiTheme="majorBidi" w:hAnsiTheme="majorBidi" w:cstheme="majorBidi"/>
+          <w:sz w:val="28"/>
+          <w:szCs w:val="28"/>
+        </w:rPr>
+        <w:t xml:space="preserve"> </w:t>
+      </w:r>
+      <w:proofErr w:type="spellStart"/>
+      <w:r>
+        <w:rPr>
+          <w:rFonts w:asciiTheme="majorBidi" w:hAnsiTheme="majorBidi" w:cstheme="majorBidi"/>
+          <w:sz w:val="28"/>
+          <w:szCs w:val="28"/>
+        </w:rPr>
+        <w:t>spending</w:t>
+      </w:r>
+      <w:proofErr w:type="spellEnd"/>
+      <w:r>
+        <w:rPr>
+          <w:rFonts w:asciiTheme="majorBidi" w:hAnsiTheme="majorBidi" w:cstheme="majorBidi"/>
+          <w:sz w:val="28"/>
+          <w:szCs w:val="28"/>
+        </w:rPr>
+        <w:t xml:space="preserve"> habits, set </w:t>
+      </w:r>
+      <w:proofErr w:type="spellStart"/>
+      <w:r>
+        <w:rPr>
+          <w:rFonts w:asciiTheme="majorBidi" w:hAnsiTheme="majorBidi" w:cstheme="majorBidi"/>
+          <w:sz w:val="28"/>
+          <w:szCs w:val="28"/>
+        </w:rPr>
+        <w:t>financial</w:t>
+      </w:r>
+      <w:proofErr w:type="spellEnd"/>
+      <w:r>
+        <w:rPr>
+          <w:rFonts w:asciiTheme="majorBidi" w:hAnsiTheme="majorBidi" w:cstheme="majorBidi"/>
+          <w:sz w:val="28"/>
+          <w:szCs w:val="28"/>
+        </w:rPr>
+        <w:t xml:space="preserve"> goals. Data can </w:t>
+      </w:r>
+      <w:proofErr w:type="spellStart"/>
+      <w:r>
+        <w:rPr>
+          <w:rFonts w:asciiTheme="majorBidi" w:hAnsiTheme="majorBidi" w:cstheme="majorBidi"/>
+          <w:sz w:val="28"/>
+          <w:szCs w:val="28"/>
+        </w:rPr>
+        <w:t>only</w:t>
+      </w:r>
+      <w:proofErr w:type="spellEnd"/>
+      <w:r>
+        <w:rPr>
+          <w:rFonts w:asciiTheme="majorBidi" w:hAnsiTheme="majorBidi" w:cstheme="majorBidi"/>
+          <w:sz w:val="28"/>
+          <w:szCs w:val="28"/>
+        </w:rPr>
+        <w:t xml:space="preserve"> </w:t>
+      </w:r>
+      <w:proofErr w:type="spellStart"/>
+      <w:r>
+        <w:rPr>
+          <w:rFonts w:asciiTheme="majorBidi" w:hAnsiTheme="majorBidi" w:cstheme="majorBidi"/>
+          <w:sz w:val="28"/>
+          <w:szCs w:val="28"/>
+        </w:rPr>
+        <w:t>be</w:t>
+      </w:r>
+      <w:proofErr w:type="spellEnd"/>
+      <w:r>
+        <w:rPr>
+          <w:rFonts w:asciiTheme="majorBidi" w:hAnsiTheme="majorBidi" w:cstheme="majorBidi"/>
+          <w:sz w:val="28"/>
+          <w:szCs w:val="28"/>
+        </w:rPr>
+        <w:t xml:space="preserve"> </w:t>
+      </w:r>
+      <w:proofErr w:type="spellStart"/>
+      <w:r>
+        <w:rPr>
+          <w:rFonts w:asciiTheme="majorBidi" w:hAnsiTheme="majorBidi" w:cstheme="majorBidi"/>
+          <w:sz w:val="28"/>
+          <w:szCs w:val="28"/>
+        </w:rPr>
+        <w:t>pulled</w:t>
+      </w:r>
+      <w:proofErr w:type="spellEnd"/>
+      <w:r>
+        <w:rPr>
+          <w:rFonts w:asciiTheme="majorBidi" w:hAnsiTheme="majorBidi" w:cstheme="majorBidi"/>
+          <w:sz w:val="28"/>
+          <w:szCs w:val="28"/>
+        </w:rPr>
+        <w:t xml:space="preserve"> </w:t>
+      </w:r>
+      <w:proofErr w:type="spellStart"/>
+      <w:r>
+        <w:rPr>
+          <w:rFonts w:asciiTheme="majorBidi" w:hAnsiTheme="majorBidi" w:cstheme="majorBidi"/>
+          <w:sz w:val="28"/>
+          <w:szCs w:val="28"/>
+        </w:rPr>
+        <w:t>from</w:t>
+      </w:r>
+      <w:proofErr w:type="spellEnd"/>
+      <w:r>
+        <w:rPr>
+          <w:rFonts w:asciiTheme="majorBidi" w:hAnsiTheme="majorBidi" w:cstheme="majorBidi"/>
+          <w:sz w:val="28"/>
+          <w:szCs w:val="28"/>
+        </w:rPr>
+        <w:t xml:space="preserve"> </w:t>
+      </w:r>
+      <w:proofErr w:type="spellStart"/>
+      <w:r>
+        <w:rPr>
+          <w:rFonts w:asciiTheme="majorBidi" w:hAnsiTheme="majorBidi" w:cstheme="majorBidi"/>
+          <w:sz w:val="28"/>
+          <w:szCs w:val="28"/>
+        </w:rPr>
+        <w:t>bank</w:t>
+      </w:r>
+      <w:proofErr w:type="spellEnd"/>
+      <w:r>
+        <w:rPr>
+          <w:rFonts w:asciiTheme="majorBidi" w:hAnsiTheme="majorBidi" w:cstheme="majorBidi"/>
+          <w:sz w:val="28"/>
+          <w:szCs w:val="28"/>
+        </w:rPr>
+        <w:t xml:space="preserve"> </w:t>
+      </w:r>
+      <w:proofErr w:type="spellStart"/>
+      <w:r>
+        <w:rPr>
+          <w:rFonts w:asciiTheme="majorBidi" w:hAnsiTheme="majorBidi" w:cstheme="majorBidi"/>
+          <w:sz w:val="28"/>
+          <w:szCs w:val="28"/>
+        </w:rPr>
+        <w:t>wi</w:t>
+      </w:r>
+      <w:r>
+        <w:rPr>
+          <w:rFonts w:asciiTheme="majorBidi" w:hAnsiTheme="majorBidi" w:cstheme="majorBidi"/>
+          <w:sz w:val="28"/>
+          <w:szCs w:val="28"/>
+        </w:rPr>
+        <w:t>th</w:t>
+      </w:r>
+      <w:proofErr w:type="spellEnd"/>
+      <w:r>
+        <w:rPr>
+          <w:rFonts w:asciiTheme="majorBidi" w:hAnsiTheme="majorBidi" w:cstheme="majorBidi"/>
+          <w:sz w:val="28"/>
+          <w:szCs w:val="28"/>
+        </w:rPr>
+        <w:t xml:space="preserve"> an </w:t>
+      </w:r>
+      <w:proofErr w:type="spellStart"/>
+      <w:r>
+        <w:rPr>
+          <w:rFonts w:asciiTheme="majorBidi" w:hAnsiTheme="majorBidi" w:cstheme="majorBidi"/>
+          <w:sz w:val="28"/>
+          <w:szCs w:val="28"/>
+        </w:rPr>
+        <w:t>authorization</w:t>
+      </w:r>
+      <w:proofErr w:type="spellEnd"/>
+      <w:r>
+        <w:rPr>
+          <w:rFonts w:asciiTheme="majorBidi" w:hAnsiTheme="majorBidi" w:cstheme="majorBidi"/>
+          <w:sz w:val="28"/>
+          <w:szCs w:val="28"/>
+        </w:rPr>
+        <w:t>.</w:t>
+      </w:r>
     </w:p>
     <w:p>
       <w:pPr>
@@ -1403,13 +1687,13 @@
     <w:name w:val="Normal"/>
     <w:qFormat/>
   </w:style>
-  <w:style w:type="character" w:default="1" w:styleId="Policepardfaut">
+  <w:style w:type="character" w:default="1" w:styleId="DefaultParagraphFont">
     <w:name w:val="Default Paragraph Font"/>
     <w:uiPriority w:val="1"/>
     <w:semiHidden/>
     <w:unhideWhenUsed/>
   </w:style>
-  <w:style w:type="table" w:default="1" w:styleId="TableauNormal">
+  <w:style w:type="table" w:default="1" w:styleId="TableNormal">
     <w:name w:val="Normal Table"/>
     <w:uiPriority w:val="99"/>
     <w:semiHidden/>
@@ -1424,13 +1708,13 @@
       </w:tblCellMar>
     </w:tblPr>
   </w:style>
-  <w:style w:type="numbering" w:default="1" w:styleId="Aucuneliste">
+  <w:style w:type="numbering" w:default="1" w:styleId="NoList">
     <w:name w:val="No List"/>
     <w:uiPriority w:val="99"/>
     <w:semiHidden/>
     <w:unhideWhenUsed/>
   </w:style>
-  <w:style w:type="paragraph" w:styleId="Paragraphedeliste">
+  <w:style w:type="paragraph" w:styleId="ListParagraph">
     <w:name w:val="List Paragraph"/>
     <w:basedOn w:val="Normal"/>
     <w:uiPriority w:val="34"/>
@@ -1441,10 +1725,10 @@
       <w:contextualSpacing/>
     </w:pPr>
   </w:style>
-  <w:style w:type="paragraph" w:styleId="Corpsdetexte">
+  <w:style w:type="paragraph" w:styleId="BodyText">
     <w:name w:val="Body Text"/>
     <w:basedOn w:val="Normal"/>
-    <w:link w:val="CorpsdetexteCar"/>
+    <w:link w:val="BodyTextChar"/>
     <w:rsid w:val="00BA77E4"/>
     <w:pPr>
       <w:suppressAutoHyphens/>
@@ -1458,10 +1742,10 @@
       <w:lang w:val="en-CA" w:eastAsia="zh-CN" w:bidi="hi-IN"/>
     </w:rPr>
   </w:style>
-  <w:style w:type="character" w:customStyle="1" w:styleId="CorpsdetexteCar">
-    <w:name w:val="Corps de texte Car"/>
-    <w:basedOn w:val="Policepardfaut"/>
-    <w:link w:val="Corpsdetexte"/>
+  <w:style w:type="character" w:customStyle="1" w:styleId="BodyTextChar">
+    <w:name w:val="Body Text Char"/>
+    <w:basedOn w:val="DefaultParagraphFont"/>
+    <w:link w:val="BodyText"/>
     <w:rsid w:val="00BA77E4"/>
     <w:rPr>
       <w:rFonts w:ascii="Liberation Serif" w:eastAsia="Noto Serif CJK SC" w:hAnsi="Liberation Serif" w:cs="Lohit Devanagari"/>

</xml_diff>